<commit_message>
Añadida escena para probar el pathfinding Actualizado el doc con cambios
</commit_message>
<xml_diff>
--- a/Hide your body!.docx
+++ b/Hide your body!.docx
@@ -47,9 +47,6 @@
                 </w:rPr>
                 <w:alias w:val="Compañía"/>
                 <w:id w:val="15524243"/>
-                <w:placeholder>
-                  <w:docPart w:val="C45035CEFD2F44DD9217929CF431F0BD"/>
-                </w:placeholder>
                 <w:dataBinding w:prefixMappings="xmlns:ns0='http://schemas.openxmlformats.org/officeDocument/2006/extended-properties'" w:xpath="/ns0:Properties[1]/ns0:Company[1]" w:storeItemID="{6668398D-A668-4E3E-A5EB-62B293D839F1}"/>
                 <w:text/>
               </w:sdtPr>
@@ -99,9 +96,6 @@
                 </w:rPr>
                 <w:alias w:val="Título"/>
                 <w:id w:val="15524250"/>
-                <w:placeholder>
-                  <w:docPart w:val="AAB84884607F4972A082318E8B2C09F7"/>
-                </w:placeholder>
                 <w:dataBinding w:prefixMappings="xmlns:ns0='http://schemas.openxmlformats.org/package/2006/metadata/core-properties' xmlns:ns1='http://purl.org/dc/elements/1.1/'" w:xpath="/ns0:coreProperties[1]/ns1:title[1]" w:storeItemID="{6C3C8BC8-F283-45AE-878A-BAB7291924A1}"/>
                 <w:text/>
               </w:sdtPr>
@@ -152,9 +146,6 @@
                 </w:rPr>
                 <w:alias w:val="Subtítulo"/>
                 <w:id w:val="15524255"/>
-                <w:placeholder>
-                  <w:docPart w:val="3E725BCF56B64B6EBD55D378BA1C4158"/>
-                </w:placeholder>
                 <w:dataBinding w:prefixMappings="xmlns:ns0='http://schemas.openxmlformats.org/package/2006/metadata/core-properties' xmlns:ns1='http://purl.org/dc/elements/1.1/'" w:xpath="/ns0:coreProperties[1]/ns1:subject[1]" w:storeItemID="{6C3C8BC8-F283-45AE-878A-BAB7291924A1}"/>
                 <w:text/>
               </w:sdtPr>
@@ -246,9 +237,6 @@
                 </w:rPr>
                 <w:alias w:val="Autor"/>
                 <w:id w:val="15524260"/>
-                <w:placeholder>
-                  <w:docPart w:val="548D1042715540F9AA88D821AA0231BB"/>
-                </w:placeholder>
                 <w:dataBinding w:prefixMappings="xmlns:ns0='http://schemas.openxmlformats.org/package/2006/metadata/core-properties' xmlns:ns1='http://purl.org/dc/elements/1.1/'" w:xpath="/ns0:coreProperties[1]/ns1:creator[1]" w:storeItemID="{6C3C8BC8-F283-45AE-878A-BAB7291924A1}"/>
                 <w:text/>
               </w:sdtPr>
@@ -326,9 +314,6 @@
               <w:sdtPr>
                 <w:alias w:val="Descripción breve"/>
                 <w:id w:val="8276291"/>
-                <w:placeholder>
-                  <w:docPart w:val="246705BE880D43D6B3CC230485433A64"/>
-                </w:placeholder>
                 <w:dataBinding w:prefixMappings="xmlns:ns0='http://schemas.microsoft.com/office/2006/coverPageProps'" w:xpath="/ns0:CoverPageProperties[1]/ns0:Abstract[1]" w:storeItemID="{55AF091B-3C7A-41E3-B477-F2FDAA23CFDA}"/>
                 <w:text/>
               </w:sdtPr>
@@ -400,7 +385,19 @@
     </w:p>
     <w:p>
       <w:r>
-        <w:t xml:space="preserve">Al empezar el jugador tiene una instantánea de como es el nivel desde una vista aérea. </w:t>
+        <w:t xml:space="preserve">Al empezar el jugador tiene una </w:t>
+      </w:r>
+      <w:r>
+        <w:t>previsualización</w:t>
+      </w:r>
+      <w:r>
+        <w:t xml:space="preserve"> de como es el nivel </w:t>
+      </w:r>
+      <w:r>
+        <w:t>apartir de una imagen</w:t>
+      </w:r>
+      <w:r>
+        <w:t xml:space="preserve">. </w:t>
       </w:r>
       <w:r>
         <w:t>Presionando</w:t>
@@ -575,7 +572,13 @@
         </w:numPr>
       </w:pPr>
       <w:r>
-        <w:t>Se realizará una serie de concept arts hasta que el diseño sea aceptado.</w:t>
+        <w:t xml:space="preserve">Se realizará una serie de </w:t>
+      </w:r>
+      <w:r>
+        <w:t>concept level designs</w:t>
+      </w:r>
+      <w:r>
+        <w:t xml:space="preserve"> hasta que el diseño sea aceptado.</w:t>
       </w:r>
       <w:r>
         <w:t xml:space="preserve"> En esta fase se deben definir los elemenos</w:t>
@@ -645,31 +648,17 @@
         </w:numPr>
       </w:pPr>
       <w:r>
-        <w:t>LA cámara</w:t>
-      </w:r>
-    </w:p>
-    <w:p>
-      <w:r>
-        <w:t>Habrá dos cámaras principales, la encargada de mostrar una previsualización de como es el nivel al que se va a enfrentar el jugador antes de iniciarlo y la encargada de mostrar el movimiento del propio jugador.</w:t>
-      </w:r>
-    </w:p>
-    <w:p>
-      <w:r>
-        <w:t>La cámara de previsuali</w:t>
-      </w:r>
-      <w:r>
-        <w:t>z</w:t>
-      </w:r>
-      <w:r>
-        <w:t xml:space="preserve">ación </w:t>
-      </w:r>
-      <w:r>
-        <w:t>mostrará el nivel entero desde una vista aérea.</w:t>
-      </w:r>
-    </w:p>
-    <w:p>
-      <w:r>
-        <w:lastRenderedPageBreak/>
+        <w:t>L</w:t>
+      </w:r>
+      <w:r>
+        <w:t>a</w:t>
+      </w:r>
+      <w:r>
+        <w:t xml:space="preserve"> cámara</w:t>
+      </w:r>
+    </w:p>
+    <w:p>
+      <w:r>
         <w:t>La cámara de jugador mostrará la propia acción desde una vista en primera persona o en tercera persona fija. Queda p</w:t>
       </w:r>
       <w:r>
@@ -679,6 +668,8 @@
         <w:t>.</w:t>
       </w:r>
     </w:p>
+    <w:p/>
+    <w:p/>
     <w:p>
       <w:pPr>
         <w:pStyle w:val="Ttulo3"/>
@@ -688,6 +679,7 @@
         </w:numPr>
       </w:pPr>
       <w:r>
+        <w:lastRenderedPageBreak/>
         <w:t>El jugador</w:t>
       </w:r>
     </w:p>
@@ -763,7 +755,19 @@
     </w:p>
     <w:p>
       <w:r>
-        <w:t>Las cámaras de vigilancia funcionan de manera similar a los guardias sólo que permanecen fijas y no reaccionan antes estímulos.</w:t>
+        <w:t>Las cámaras de vigilancia funcionan de manera similar a los guardias sólo que permanecen fijas</w:t>
+      </w:r>
+      <w:r>
+        <w:t xml:space="preserve"> y no reaccionan ante estímulos</w:t>
+      </w:r>
+      <w:r>
+        <w:t xml:space="preserve">. Pueden rotar o no a elección del </w:t>
+      </w:r>
+      <w:r>
+        <w:t>diseñador</w:t>
+      </w:r>
+      <w:r>
+        <w:t xml:space="preserve"> del nivel.</w:t>
       </w:r>
     </w:p>
     <w:p>
@@ -785,7 +789,6 @@
     </w:p>
     <w:p>
       <w:r>
-        <w:lastRenderedPageBreak/>
         <w:t>Se deberá tener especialmente en cuenta su posición para obligar al jugador a pensar el camino que debe seguir para evitarlos.</w:t>
       </w:r>
     </w:p>
@@ -797,21 +800,23 @@
           <w:numId w:val="1"/>
         </w:numPr>
       </w:pPr>
-      <w:bookmarkStart w:id="0" w:name="_GoBack"/>
-      <w:bookmarkEnd w:id="0"/>
-      <w:r>
+      <w:r>
+        <w:lastRenderedPageBreak/>
         <w:t>Pulsadores por presión</w:t>
       </w:r>
     </w:p>
     <w:p>
       <w:r>
-        <w:t>Los pulsadores de presión son placas o zonas del suelo que deben diferir sensiblemente del resto</w:t>
-      </w:r>
-      <w:r>
-        <w:t xml:space="preserve"> del sueño</w:t>
-      </w:r>
-      <w:r>
-        <w:t xml:space="preserve"> para poder ser detectadas si el jugador presta la suficiente atención. Estos pulsadores activarán láseres que hasta entonces habían estado desactivados. </w:t>
+        <w:t xml:space="preserve">Los pulsadores de presión son placas o zonas del suelo que deben </w:t>
+      </w:r>
+      <w:r>
+        <w:t>activan</w:t>
+      </w:r>
+      <w:r>
+        <w:t xml:space="preserve"> </w:t>
+      </w:r>
+      <w:r>
+        <w:t>algún sistema de detección que hasta entonces había permanecido desactivado. Los pulsadores deben mimetizarse visualmente con el resto del nivel de forma que sean muy dificiles de detectar pero que prestando la suficiente atención puedan ser identificados.</w:t>
       </w:r>
     </w:p>
     <w:p>
@@ -984,7 +989,10 @@
         </w:numPr>
       </w:pPr>
       <w:r>
-        <w:t>Mecánica de despistar guardias</w:t>
+        <w:t>D</w:t>
+      </w:r>
+      <w:r>
+        <w:t>espistar guardias</w:t>
       </w:r>
     </w:p>
     <w:p>
@@ -1011,7 +1019,10 @@
         </w:numPr>
       </w:pPr>
       <w:r>
-        <w:t>Mecánica de uso de llaves especiales</w:t>
+        <w:t xml:space="preserve">Uso </w:t>
+      </w:r>
+      <w:r>
+        <w:t>de llaves especiales</w:t>
       </w:r>
     </w:p>
     <w:p>
@@ -1037,7 +1048,10 @@
       </w:pPr>
       <w:r>
         <w:lastRenderedPageBreak/>
-        <w:t>Mécanica de mover objetos para permanecer oculto</w:t>
+        <w:t xml:space="preserve">Mover </w:t>
+      </w:r>
+      <w:r>
+        <w:t>objetos para permanecer oculto</w:t>
       </w:r>
     </w:p>
     <w:p>
@@ -1058,6 +1072,8 @@
       <w:r>
         <w:t>un guardia detecte que un objeto se mueve se activará la alarma como si hubiese detectado al jugador.</w:t>
       </w:r>
+      <w:bookmarkStart w:id="0" w:name="_GoBack"/>
+      <w:bookmarkEnd w:id="0"/>
     </w:p>
     <w:p>
       <w:pPr>
@@ -1068,18 +1084,17 @@
         </w:numPr>
       </w:pPr>
       <w:r>
-        <w:t>Mécanica de puertas giratorias lentas</w:t>
-      </w:r>
-    </w:p>
-    <w:p>
-      <w:r>
-        <w:t xml:space="preserve">Se añadirán puertas giratorias lentas con forma de aspa que harán que el jugador evalue el tiempo necesario para utilizarlas </w:t>
-      </w:r>
-      <w:r>
-        <w:t>sin</w:t>
-      </w:r>
-      <w:r>
-        <w:t xml:space="preserve"> ser detectado.</w:t>
+        <w:t>Desactivacion laseres por proximidad de guardias</w:t>
+      </w:r>
+    </w:p>
+    <w:p>
+      <w:pPr>
+        <w:rPr>
+          <w:u w:val="single"/>
+        </w:rPr>
+      </w:pPr>
+      <w:r>
+        <w:t>Al acercarse un guardia a un laser este se desactivará durante unos segundos y el jugador podrá utilizar ese tiempo para pasar por delante sin ser detectado.</w:t>
       </w:r>
     </w:p>
     <w:p>
@@ -1091,7 +1106,30 @@
         </w:numPr>
       </w:pPr>
       <w:r>
-        <w:t>Mejoras en el apartado sonoro</w:t>
+        <w:t>Cámaras de vigilancia laser</w:t>
+      </w:r>
+    </w:p>
+    <w:p>
+      <w:r>
+        <w:t xml:space="preserve">Similares a las cámaras de vigilancia de la Fase 1 sólo que </w:t>
+      </w:r>
+      <w:r>
+        <w:t>en vez de proyectar un haz de luz, utilizan un laser.</w:t>
+      </w:r>
+    </w:p>
+    <w:p>
+      <w:pPr>
+        <w:pStyle w:val="Ttulo3"/>
+        <w:numPr>
+          <w:ilvl w:val="2"/>
+          <w:numId w:val="1"/>
+        </w:numPr>
+      </w:pPr>
+      <w:r>
+        <w:t>M</w:t>
+      </w:r>
+      <w:r>
+        <w:t>ejoras en el apartado sonoro</w:t>
       </w:r>
     </w:p>
     <w:p>
@@ -3706,737 +3744,6 @@
     </w:rPr>
   </w:style>
 </w:styles>
-</file>
-
-<file path=word/glossary/document.xml><?xml version="1.0" encoding="utf-8"?>
-<w:glossaryDocument xmlns:wpc="http://schemas.microsoft.com/office/word/2010/wordprocessingCanvas" xmlns:mc="http://schemas.openxmlformats.org/markup-compatibility/2006" xmlns:o="urn:schemas-microsoft-com:office:office" xmlns:r="http://schemas.openxmlformats.org/officeDocument/2006/relationships" xmlns:m="http://schemas.openxmlformats.org/officeDocument/2006/math" xmlns:v="urn:schemas-microsoft-com:vml" xmlns:wp14="http://schemas.microsoft.com/office/word/2010/wordprocessingDrawing" xmlns:wp="http://schemas.openxmlformats.org/drawingml/2006/wordprocessingDrawing" xmlns:w10="urn:schemas-microsoft-com:office:word" xmlns:w="http://schemas.openxmlformats.org/wordprocessingml/2006/main" xmlns:w14="http://schemas.microsoft.com/office/word/2010/wordml" xmlns:wpg="http://schemas.microsoft.com/office/word/2010/wordprocessingGroup" xmlns:wpi="http://schemas.microsoft.com/office/word/2010/wordprocessingInk" xmlns:wne="http://schemas.microsoft.com/office/word/2006/wordml" xmlns:wps="http://schemas.microsoft.com/office/word/2010/wordprocessingShape" mc:Ignorable="w14 wp14">
-  <w:docParts>
-    <w:docPart>
-      <w:docPartPr>
-        <w:name w:val="C45035CEFD2F44DD9217929CF431F0BD"/>
-        <w:category>
-          <w:name w:val="General"/>
-          <w:gallery w:val="placeholder"/>
-        </w:category>
-        <w:types>
-          <w:type w:val="bbPlcHdr"/>
-        </w:types>
-        <w:behaviors>
-          <w:behavior w:val="content"/>
-        </w:behaviors>
-        <w:guid w:val="{9114BB58-4E43-4427-9903-5159A6B6D971}"/>
-      </w:docPartPr>
-      <w:docPartBody>
-        <w:p>
-          <w:pPr>
-            <w:pStyle w:val="C45035CEFD2F44DD9217929CF431F0BD"/>
-          </w:pPr>
-          <w:r>
-            <w:rPr>
-              <w:rFonts w:asciiTheme="majorHAnsi" w:eastAsiaTheme="majorEastAsia" w:hAnsiTheme="majorHAnsi" w:cstheme="majorBidi"/>
-              <w:caps/>
-            </w:rPr>
-            <w:t>[Escriba el nombre de la compañía]</w:t>
-          </w:r>
-        </w:p>
-      </w:docPartBody>
-    </w:docPart>
-    <w:docPart>
-      <w:docPartPr>
-        <w:name w:val="AAB84884607F4972A082318E8B2C09F7"/>
-        <w:category>
-          <w:name w:val="General"/>
-          <w:gallery w:val="placeholder"/>
-        </w:category>
-        <w:types>
-          <w:type w:val="bbPlcHdr"/>
-        </w:types>
-        <w:behaviors>
-          <w:behavior w:val="content"/>
-        </w:behaviors>
-        <w:guid w:val="{62AE6E4C-19BC-4F1F-A58C-FFFDA07297DF}"/>
-      </w:docPartPr>
-      <w:docPartBody>
-        <w:p>
-          <w:pPr>
-            <w:pStyle w:val="AAB84884607F4972A082318E8B2C09F7"/>
-          </w:pPr>
-          <w:r>
-            <w:rPr>
-              <w:rFonts w:asciiTheme="majorHAnsi" w:eastAsiaTheme="majorEastAsia" w:hAnsiTheme="majorHAnsi" w:cstheme="majorBidi"/>
-              <w:sz w:val="80"/>
-              <w:szCs w:val="80"/>
-            </w:rPr>
-            <w:t>[Escriba el título del documento]</w:t>
-          </w:r>
-        </w:p>
-      </w:docPartBody>
-    </w:docPart>
-    <w:docPart>
-      <w:docPartPr>
-        <w:name w:val="3E725BCF56B64B6EBD55D378BA1C4158"/>
-        <w:category>
-          <w:name w:val="General"/>
-          <w:gallery w:val="placeholder"/>
-        </w:category>
-        <w:types>
-          <w:type w:val="bbPlcHdr"/>
-        </w:types>
-        <w:behaviors>
-          <w:behavior w:val="content"/>
-        </w:behaviors>
-        <w:guid w:val="{8D97ECA0-E14C-482A-909D-E0733B3670E5}"/>
-      </w:docPartPr>
-      <w:docPartBody>
-        <w:p>
-          <w:pPr>
-            <w:pStyle w:val="3E725BCF56B64B6EBD55D378BA1C4158"/>
-          </w:pPr>
-          <w:r>
-            <w:rPr>
-              <w:rFonts w:asciiTheme="majorHAnsi" w:eastAsiaTheme="majorEastAsia" w:hAnsiTheme="majorHAnsi" w:cstheme="majorBidi"/>
-              <w:sz w:val="44"/>
-              <w:szCs w:val="44"/>
-            </w:rPr>
-            <w:t>[Escriba el subtítulo del documento]</w:t>
-          </w:r>
-        </w:p>
-      </w:docPartBody>
-    </w:docPart>
-    <w:docPart>
-      <w:docPartPr>
-        <w:name w:val="548D1042715540F9AA88D821AA0231BB"/>
-        <w:category>
-          <w:name w:val="General"/>
-          <w:gallery w:val="placeholder"/>
-        </w:category>
-        <w:types>
-          <w:type w:val="bbPlcHdr"/>
-        </w:types>
-        <w:behaviors>
-          <w:behavior w:val="content"/>
-        </w:behaviors>
-        <w:guid w:val="{3589089B-1FFA-41FD-A3E9-18F53C53BE7A}"/>
-      </w:docPartPr>
-      <w:docPartBody>
-        <w:p>
-          <w:pPr>
-            <w:pStyle w:val="548D1042715540F9AA88D821AA0231BB"/>
-          </w:pPr>
-          <w:r>
-            <w:rPr>
-              <w:b/>
-              <w:bCs/>
-            </w:rPr>
-            <w:t>[Escriba el nombre del autor]</w:t>
-          </w:r>
-        </w:p>
-      </w:docPartBody>
-    </w:docPart>
-  </w:docParts>
-</w:glossaryDocument>
-</file>
-
-<file path=word/glossary/fontTable.xml><?xml version="1.0" encoding="utf-8"?>
-<w:fonts xmlns:mc="http://schemas.openxmlformats.org/markup-compatibility/2006" xmlns:r="http://schemas.openxmlformats.org/officeDocument/2006/relationships" xmlns:w="http://schemas.openxmlformats.org/wordprocessingml/2006/main" xmlns:w14="http://schemas.microsoft.com/office/word/2010/wordml" mc:Ignorable="w14">
-  <w:font w:name="Wingdings">
-    <w:panose1 w:val="05000000000000000000"/>
-    <w:charset w:val="02"/>
-    <w:family w:val="auto"/>
-    <w:pitch w:val="variable"/>
-    <w:sig w:usb0="00000000" w:usb1="10000000" w:usb2="00000000" w:usb3="00000000" w:csb0="80000000" w:csb1="00000000"/>
-  </w:font>
-  <w:font w:name="Times New Roman">
-    <w:panose1 w:val="02020603050405020304"/>
-    <w:charset w:val="00"/>
-    <w:family w:val="roman"/>
-    <w:pitch w:val="variable"/>
-    <w:sig w:usb0="E0002AFF" w:usb1="C0007841" w:usb2="00000009" w:usb3="00000000" w:csb0="000001FF" w:csb1="00000000"/>
-  </w:font>
-  <w:font w:name="Courier New">
-    <w:panose1 w:val="02070309020205020404"/>
-    <w:charset w:val="00"/>
-    <w:family w:val="modern"/>
-    <w:pitch w:val="fixed"/>
-    <w:sig w:usb0="E0002AFF" w:usb1="C0007843" w:usb2="00000009" w:usb3="00000000" w:csb0="000001FF" w:csb1="00000000"/>
-  </w:font>
-  <w:font w:name="Symbol">
-    <w:panose1 w:val="05050102010706020507"/>
-    <w:charset w:val="02"/>
-    <w:family w:val="roman"/>
-    <w:pitch w:val="variable"/>
-    <w:sig w:usb0="00000000" w:usb1="10000000" w:usb2="00000000" w:usb3="00000000" w:csb0="80000000" w:csb1="00000000"/>
-  </w:font>
-  <w:font w:name="Calibri">
-    <w:panose1 w:val="020F0502020204030204"/>
-    <w:charset w:val="00"/>
-    <w:family w:val="swiss"/>
-    <w:pitch w:val="variable"/>
-    <w:sig w:usb0="E10002FF" w:usb1="4000ACFF" w:usb2="00000009" w:usb3="00000000" w:csb0="0000019F" w:csb1="00000000"/>
-  </w:font>
-  <w:font w:name="Tahoma">
-    <w:panose1 w:val="020B0604030504040204"/>
-    <w:charset w:val="00"/>
-    <w:family w:val="swiss"/>
-    <w:notTrueType/>
-    <w:pitch w:val="variable"/>
-    <w:sig w:usb0="00000003" w:usb1="00000000" w:usb2="00000000" w:usb3="00000000" w:csb0="00000001" w:csb1="00000000"/>
-  </w:font>
-  <w:font w:name="Cambria">
-    <w:panose1 w:val="02040503050406030204"/>
-    <w:charset w:val="00"/>
-    <w:family w:val="roman"/>
-    <w:pitch w:val="variable"/>
-    <w:sig w:usb0="E00002FF" w:usb1="400004FF" w:usb2="00000000" w:usb3="00000000" w:csb0="0000019F" w:csb1="00000000"/>
-  </w:font>
-</w:fonts>
-</file>
-
-<file path=word/glossary/settings.xml><?xml version="1.0" encoding="utf-8"?>
-<w:settings xmlns:mc="http://schemas.openxmlformats.org/markup-compatibility/2006" xmlns:o="urn:schemas-microsoft-com:office:office" xmlns:r="http://schemas.openxmlformats.org/officeDocument/2006/relationships" xmlns:m="http://schemas.openxmlformats.org/officeDocument/2006/math" xmlns:v="urn:schemas-microsoft-com:vml" xmlns:w10="urn:schemas-microsoft-com:office:word" xmlns:w="http://schemas.openxmlformats.org/wordprocessingml/2006/main" xmlns:w14="http://schemas.microsoft.com/office/word/2010/wordml" xmlns:sl="http://schemas.openxmlformats.org/schemaLibrary/2006/main" mc:Ignorable="w14">
-  <w:view w:val="normal"/>
-  <w:defaultTabStop w:val="708"/>
-  <w:hyphenationZone w:val="425"/>
-  <w:characterSpacingControl w:val="doNotCompress"/>
-  <w:compat>
-    <w:useFELayout/>
-    <w:compatSetting w:name="compatibilityMode" w:uri="http://schemas.microsoft.com/office/word" w:val="14"/>
-    <w:compatSetting w:name="overrideTableStyleFontSizeAndJustification" w:uri="http://schemas.microsoft.com/office/word" w:val="1"/>
-    <w:compatSetting w:name="enableOpenTypeFeatures" w:uri="http://schemas.microsoft.com/office/word" w:val="1"/>
-    <w:compatSetting w:name="doNotFlipMirrorIndents" w:uri="http://schemas.microsoft.com/office/word" w:val="1"/>
-  </w:compat>
-  <w:rsids>
-    <w:rsidRoot w:val="00B9111D"/>
-    <w:rsid w:val="008D46CD"/>
-    <w:rsid w:val="00B87AC9"/>
-    <w:rsid w:val="00B9111D"/>
-    <w:rsid w:val="00E33E4D"/>
-  </w:rsids>
-  <m:mathPr>
-    <m:mathFont m:val="Cambria Math"/>
-    <m:brkBin m:val="before"/>
-    <m:brkBinSub m:val="--"/>
-    <m:smallFrac m:val="0"/>
-    <m:dispDef/>
-    <m:lMargin m:val="0"/>
-    <m:rMargin m:val="0"/>
-    <m:defJc m:val="centerGroup"/>
-    <m:wrapIndent m:val="1440"/>
-    <m:intLim m:val="subSup"/>
-    <m:naryLim m:val="undOvr"/>
-  </m:mathPr>
-  <w:themeFontLang w:val="es-ES"/>
-  <w:clrSchemeMapping w:bg1="light1" w:t1="dark1" w:bg2="light2" w:t2="dark2" w:accent1="accent1" w:accent2="accent2" w:accent3="accent3" w:accent4="accent4" w:accent5="accent5" w:accent6="accent6" w:hyperlink="hyperlink" w:followedHyperlink="followedHyperlink"/>
-  <w:decimalSymbol w:val=","/>
-  <w:listSeparator w:val=";"/>
-</w:settings>
-</file>
-
-<file path=word/glossary/styles.xml><?xml version="1.0" encoding="utf-8"?>
-<w:styles xmlns:mc="http://schemas.openxmlformats.org/markup-compatibility/2006" xmlns:r="http://schemas.openxmlformats.org/officeDocument/2006/relationships" xmlns:w="http://schemas.openxmlformats.org/wordprocessingml/2006/main" xmlns:w14="http://schemas.microsoft.com/office/word/2010/wordml" mc:Ignorable="w14">
-  <w:docDefaults>
-    <w:rPrDefault>
-      <w:rPr>
-        <w:rFonts w:asciiTheme="minorHAnsi" w:eastAsiaTheme="minorEastAsia" w:hAnsiTheme="minorHAnsi" w:cstheme="minorBidi"/>
-        <w:sz w:val="22"/>
-        <w:szCs w:val="22"/>
-        <w:lang w:val="es-ES" w:eastAsia="es-ES" w:bidi="ar-SA"/>
-      </w:rPr>
-    </w:rPrDefault>
-    <w:pPrDefault>
-      <w:pPr>
-        <w:spacing w:after="200" w:line="276" w:lineRule="auto"/>
-      </w:pPr>
-    </w:pPrDefault>
-  </w:docDefaults>
-  <w:latentStyles w:defLockedState="0" w:defUIPriority="99" w:defSemiHidden="1" w:defUnhideWhenUsed="1" w:defQFormat="0" w:count="267">
-    <w:lsdException w:name="Normal" w:semiHidden="0" w:uiPriority="0" w:unhideWhenUsed="0" w:qFormat="1"/>
-    <w:lsdException w:name="heading 1" w:semiHidden="0" w:uiPriority="9" w:unhideWhenUsed="0" w:qFormat="1"/>
-    <w:lsdException w:name="heading 2" w:uiPriority="9" w:qFormat="1"/>
-    <w:lsdException w:name="heading 3" w:uiPriority="9" w:qFormat="1"/>
-    <w:lsdException w:name="heading 4" w:uiPriority="9" w:qFormat="1"/>
-    <w:lsdException w:name="heading 5" w:uiPriority="9" w:qFormat="1"/>
-    <w:lsdException w:name="heading 6" w:uiPriority="9" w:qFormat="1"/>
-    <w:lsdException w:name="heading 7" w:uiPriority="9" w:qFormat="1"/>
-    <w:lsdException w:name="heading 8" w:uiPriority="9" w:qFormat="1"/>
-    <w:lsdException w:name="heading 9" w:uiPriority="9" w:qFormat="1"/>
-    <w:lsdException w:name="toc 1" w:uiPriority="39"/>
-    <w:lsdException w:name="toc 2" w:uiPriority="39"/>
-    <w:lsdException w:name="toc 3" w:uiPriority="39"/>
-    <w:lsdException w:name="toc 4" w:uiPriority="39"/>
-    <w:lsdException w:name="toc 5" w:uiPriority="39"/>
-    <w:lsdException w:name="toc 6" w:uiPriority="39"/>
-    <w:lsdException w:name="toc 7" w:uiPriority="39"/>
-    <w:lsdException w:name="toc 8" w:uiPriority="39"/>
-    <w:lsdException w:name="toc 9" w:uiPriority="39"/>
-    <w:lsdException w:name="caption" w:uiPriority="35" w:qFormat="1"/>
-    <w:lsdException w:name="Title" w:semiHidden="0" w:uiPriority="10" w:unhideWhenUsed="0" w:qFormat="1"/>
-    <w:lsdException w:name="Default Paragraph Font" w:uiPriority="1"/>
-    <w:lsdException w:name="Subtitle" w:semiHidden="0" w:uiPriority="11" w:unhideWhenUsed="0" w:qFormat="1"/>
-    <w:lsdException w:name="Strong" w:semiHidden="0" w:uiPriority="22" w:unhideWhenUsed="0" w:qFormat="1"/>
-    <w:lsdException w:name="Emphasis" w:semiHidden="0" w:uiPriority="20" w:unhideWhenUsed="0" w:qFormat="1"/>
-    <w:lsdException w:name="Table Grid" w:semiHidden="0" w:uiPriority="59" w:unhideWhenUsed="0"/>
-    <w:lsdException w:name="Placeholder Text" w:unhideWhenUsed="0"/>
-    <w:lsdException w:name="No Spacing" w:semiHidden="0" w:uiPriority="1" w:unhideWhenUsed="0" w:qFormat="1"/>
-    <w:lsdException w:name="Light Shading" w:semiHidden="0" w:uiPriority="60" w:unhideWhenUsed="0"/>
-    <w:lsdException w:name="Light List" w:semiHidden="0" w:uiPriority="61" w:unhideWhenUsed="0"/>
-    <w:lsdException w:name="Light Grid" w:semiHidden="0" w:uiPriority="62" w:unhideWhenUsed="0"/>
-    <w:lsdException w:name="Medium Shading 1" w:semiHidden="0" w:uiPriority="63" w:unhideWhenUsed="0"/>
-    <w:lsdException w:name="Medium Shading 2" w:semiHidden="0" w:uiPriority="64" w:unhideWhenUsed="0"/>
-    <w:lsdException w:name="Medium List 1" w:semiHidden="0" w:uiPriority="65" w:unhideWhenUsed="0"/>
-    <w:lsdException w:name="Medium List 2" w:semiHidden="0" w:uiPriority="66" w:unhideWhenUsed="0"/>
-    <w:lsdException w:name="Medium Grid 1" w:semiHidden="0" w:uiPriority="67" w:unhideWhenUsed="0"/>
-    <w:lsdException w:name="Medium Grid 2" w:semiHidden="0" w:uiPriority="68" w:unhideWhenUsed="0"/>
-    <w:lsdException w:name="Medium Grid 3" w:semiHidden="0" w:uiPriority="69" w:unhideWhenUsed="0"/>
-    <w:lsdException w:name="Dark List" w:semiHidden="0" w:uiPriority="70" w:unhideWhenUsed="0"/>
-    <w:lsdException w:name="Colorful Shading" w:semiHidden="0" w:uiPriority="71" w:unhideWhenUsed="0"/>
-    <w:lsdException w:name="Colorful List" w:semiHidden="0" w:uiPriority="72" w:unhideWhenUsed="0"/>
-    <w:lsdException w:name="Colorful Grid" w:semiHidden="0" w:uiPriority="73" w:unhideWhenUsed="0"/>
-    <w:lsdException w:name="Light Shading Accent 1" w:semiHidden="0" w:uiPriority="60" w:unhideWhenUsed="0"/>
-    <w:lsdException w:name="Light List Accent 1" w:semiHidden="0" w:uiPriority="61" w:unhideWhenUsed="0"/>
-    <w:lsdException w:name="Light Grid Accent 1" w:semiHidden="0" w:uiPriority="62" w:unhideWhenUsed="0"/>
-    <w:lsdException w:name="Medium Shading 1 Accent 1" w:semiHidden="0" w:uiPriority="63" w:unhideWhenUsed="0"/>
-    <w:lsdException w:name="Medium Shading 2 Accent 1" w:semiHidden="0" w:uiPriority="64" w:unhideWhenUsed="0"/>
-    <w:lsdException w:name="Medium List 1 Accent 1" w:semiHidden="0" w:uiPriority="65" w:unhideWhenUsed="0"/>
-    <w:lsdException w:name="Revision" w:unhideWhenUsed="0"/>
-    <w:lsdException w:name="List Paragraph" w:semiHidden="0" w:uiPriority="34" w:unhideWhenUsed="0" w:qFormat="1"/>
-    <w:lsdException w:name="Quote" w:semiHidden="0" w:uiPriority="29" w:unhideWhenUsed="0" w:qFormat="1"/>
-    <w:lsdException w:name="Intense Quote" w:semiHidden="0" w:uiPriority="30" w:unhideWhenUsed="0" w:qFormat="1"/>
-    <w:lsdException w:name="Medium List 2 Accent 1" w:semiHidden="0" w:uiPriority="66" w:unhideWhenUsed="0"/>
-    <w:lsdException w:name="Medium Grid 1 Accent 1" w:semiHidden="0" w:uiPriority="67" w:unhideWhenUsed="0"/>
-    <w:lsdException w:name="Medium Grid 2 Accent 1" w:semiHidden="0" w:uiPriority="68" w:unhideWhenUsed="0"/>
-    <w:lsdException w:name="Medium Grid 3 Accent 1" w:semiHidden="0" w:uiPriority="69" w:unhideWhenUsed="0"/>
-    <w:lsdException w:name="Dark List Accent 1" w:semiHidden="0" w:uiPriority="70" w:unhideWhenUsed="0"/>
-    <w:lsdException w:name="Colorful Shading Accent 1" w:semiHidden="0" w:uiPriority="71" w:unhideWhenUsed="0"/>
-    <w:lsdException w:name="Colorful List Accent 1" w:semiHidden="0" w:uiPriority="72" w:unhideWhenUsed="0"/>
-    <w:lsdException w:name="Colorful Grid Accent 1" w:semiHidden="0" w:uiPriority="73" w:unhideWhenUsed="0"/>
-    <w:lsdException w:name="Light Shading Accent 2" w:semiHidden="0" w:uiPriority="60" w:unhideWhenUsed="0"/>
-    <w:lsdException w:name="Light List Accent 2" w:semiHidden="0" w:uiPriority="61" w:unhideWhenUsed="0"/>
-    <w:lsdException w:name="Light Grid Accent 2" w:semiHidden="0" w:uiPriority="62" w:unhideWhenUsed="0"/>
-    <w:lsdException w:name="Medium Shading 1 Accent 2" w:semiHidden="0" w:uiPriority="63" w:unhideWhenUsed="0"/>
-    <w:lsdException w:name="Medium Shading 2 Accent 2" w:semiHidden="0" w:uiPriority="64" w:unhideWhenUsed="0"/>
-    <w:lsdException w:name="Medium List 1 Accent 2" w:semiHidden="0" w:uiPriority="65" w:unhideWhenUsed="0"/>
-    <w:lsdException w:name="Medium List 2 Accent 2" w:semiHidden="0" w:uiPriority="66" w:unhideWhenUsed="0"/>
-    <w:lsdException w:name="Medium Grid 1 Accent 2" w:semiHidden="0" w:uiPriority="67" w:unhideWhenUsed="0"/>
-    <w:lsdException w:name="Medium Grid 2 Accent 2" w:semiHidden="0" w:uiPriority="68" w:unhideWhenUsed="0"/>
-    <w:lsdException w:name="Medium Grid 3 Accent 2" w:semiHidden="0" w:uiPriority="69" w:unhideWhenUsed="0"/>
-    <w:lsdException w:name="Dark List Accent 2" w:semiHidden="0" w:uiPriority="70" w:unhideWhenUsed="0"/>
-    <w:lsdException w:name="Colorful Shading Accent 2" w:semiHidden="0" w:uiPriority="71" w:unhideWhenUsed="0"/>
-    <w:lsdException w:name="Colorful List Accent 2" w:semiHidden="0" w:uiPriority="72" w:unhideWhenUsed="0"/>
-    <w:lsdException w:name="Colorful Grid Accent 2" w:semiHidden="0" w:uiPriority="73" w:unhideWhenUsed="0"/>
-    <w:lsdException w:name="Light Shading Accent 3" w:semiHidden="0" w:uiPriority="60" w:unhideWhenUsed="0"/>
-    <w:lsdException w:name="Light List Accent 3" w:semiHidden="0" w:uiPriority="61" w:unhideWhenUsed="0"/>
-    <w:lsdException w:name="Light Grid Accent 3" w:semiHidden="0" w:uiPriority="62" w:unhideWhenUsed="0"/>
-    <w:lsdException w:name="Medium Shading 1 Accent 3" w:semiHidden="0" w:uiPriority="63" w:unhideWhenUsed="0"/>
-    <w:lsdException w:name="Medium Shading 2 Accent 3" w:semiHidden="0" w:uiPriority="64" w:unhideWhenUsed="0"/>
-    <w:lsdException w:name="Medium List 1 Accent 3" w:semiHidden="0" w:uiPriority="65" w:unhideWhenUsed="0"/>
-    <w:lsdException w:name="Medium List 2 Accent 3" w:semiHidden="0" w:uiPriority="66" w:unhideWhenUsed="0"/>
-    <w:lsdException w:name="Medium Grid 1 Accent 3" w:semiHidden="0" w:uiPriority="67" w:unhideWhenUsed="0"/>
-    <w:lsdException w:name="Medium Grid 2 Accent 3" w:semiHidden="0" w:uiPriority="68" w:unhideWhenUsed="0"/>
-    <w:lsdException w:name="Medium Grid 3 Accent 3" w:semiHidden="0" w:uiPriority="69" w:unhideWhenUsed="0"/>
-    <w:lsdException w:name="Dark List Accent 3" w:semiHidden="0" w:uiPriority="70" w:unhideWhenUsed="0"/>
-    <w:lsdException w:name="Colorful Shading Accent 3" w:semiHidden="0" w:uiPriority="71" w:unhideWhenUsed="0"/>
-    <w:lsdException w:name="Colorful List Accent 3" w:semiHidden="0" w:uiPriority="72" w:unhideWhenUsed="0"/>
-    <w:lsdException w:name="Colorful Grid Accent 3" w:semiHidden="0" w:uiPriority="73" w:unhideWhenUsed="0"/>
-    <w:lsdException w:name="Light Shading Accent 4" w:semiHidden="0" w:uiPriority="60" w:unhideWhenUsed="0"/>
-    <w:lsdException w:name="Light List Accent 4" w:semiHidden="0" w:uiPriority="61" w:unhideWhenUsed="0"/>
-    <w:lsdException w:name="Light Grid Accent 4" w:semiHidden="0" w:uiPriority="62" w:unhideWhenUsed="0"/>
-    <w:lsdException w:name="Medium Shading 1 Accent 4" w:semiHidden="0" w:uiPriority="63" w:unhideWhenUsed="0"/>
-    <w:lsdException w:name="Medium Shading 2 Accent 4" w:semiHidden="0" w:uiPriority="64" w:unhideWhenUsed="0"/>
-    <w:lsdException w:name="Medium List 1 Accent 4" w:semiHidden="0" w:uiPriority="65" w:unhideWhenUsed="0"/>
-    <w:lsdException w:name="Medium List 2 Accent 4" w:semiHidden="0" w:uiPriority="66" w:unhideWhenUsed="0"/>
-    <w:lsdException w:name="Medium Grid 1 Accent 4" w:semiHidden="0" w:uiPriority="67" w:unhideWhenUsed="0"/>
-    <w:lsdException w:name="Medium Grid 2 Accent 4" w:semiHidden="0" w:uiPriority="68" w:unhideWhenUsed="0"/>
-    <w:lsdException w:name="Medium Grid 3 Accent 4" w:semiHidden="0" w:uiPriority="69" w:unhideWhenUsed="0"/>
-    <w:lsdException w:name="Dark List Accent 4" w:semiHidden="0" w:uiPriority="70" w:unhideWhenUsed="0"/>
-    <w:lsdException w:name="Colorful Shading Accent 4" w:semiHidden="0" w:uiPriority="71" w:unhideWhenUsed="0"/>
-    <w:lsdException w:name="Colorful List Accent 4" w:semiHidden="0" w:uiPriority="72" w:unhideWhenUsed="0"/>
-    <w:lsdException w:name="Colorful Grid Accent 4" w:semiHidden="0" w:uiPriority="73" w:unhideWhenUsed="0"/>
-    <w:lsdException w:name="Light Shading Accent 5" w:semiHidden="0" w:uiPriority="60" w:unhideWhenUsed="0"/>
-    <w:lsdException w:name="Light List Accent 5" w:semiHidden="0" w:uiPriority="61" w:unhideWhenUsed="0"/>
-    <w:lsdException w:name="Light Grid Accent 5" w:semiHidden="0" w:uiPriority="62" w:unhideWhenUsed="0"/>
-    <w:lsdException w:name="Medium Shading 1 Accent 5" w:semiHidden="0" w:uiPriority="63" w:unhideWhenUsed="0"/>
-    <w:lsdException w:name="Medium Shading 2 Accent 5" w:semiHidden="0" w:uiPriority="64" w:unhideWhenUsed="0"/>
-    <w:lsdException w:name="Medium List 1 Accent 5" w:semiHidden="0" w:uiPriority="65" w:unhideWhenUsed="0"/>
-    <w:lsdException w:name="Medium List 2 Accent 5" w:semiHidden="0" w:uiPriority="66" w:unhideWhenUsed="0"/>
-    <w:lsdException w:name="Medium Grid 1 Accent 5" w:semiHidden="0" w:uiPriority="67" w:unhideWhenUsed="0"/>
-    <w:lsdException w:name="Medium Grid 2 Accent 5" w:semiHidden="0" w:uiPriority="68" w:unhideWhenUsed="0"/>
-    <w:lsdException w:name="Medium Grid 3 Accent 5" w:semiHidden="0" w:uiPriority="69" w:unhideWhenUsed="0"/>
-    <w:lsdException w:name="Dark List Accent 5" w:semiHidden="0" w:uiPriority="70" w:unhideWhenUsed="0"/>
-    <w:lsdException w:name="Colorful Shading Accent 5" w:semiHidden="0" w:uiPriority="71" w:unhideWhenUsed="0"/>
-    <w:lsdException w:name="Colorful List Accent 5" w:semiHidden="0" w:uiPriority="72" w:unhideWhenUsed="0"/>
-    <w:lsdException w:name="Colorful Grid Accent 5" w:semiHidden="0" w:uiPriority="73" w:unhideWhenUsed="0"/>
-    <w:lsdException w:name="Light Shading Accent 6" w:semiHidden="0" w:uiPriority="60" w:unhideWhenUsed="0"/>
-    <w:lsdException w:name="Light List Accent 6" w:semiHidden="0" w:uiPriority="61" w:unhideWhenUsed="0"/>
-    <w:lsdException w:name="Light Grid Accent 6" w:semiHidden="0" w:uiPriority="62" w:unhideWhenUsed="0"/>
-    <w:lsdException w:name="Medium Shading 1 Accent 6" w:semiHidden="0" w:uiPriority="63" w:unhideWhenUsed="0"/>
-    <w:lsdException w:name="Medium Shading 2 Accent 6" w:semiHidden="0" w:uiPriority="64" w:unhideWhenUsed="0"/>
-    <w:lsdException w:name="Medium List 1 Accent 6" w:semiHidden="0" w:uiPriority="65" w:unhideWhenUsed="0"/>
-    <w:lsdException w:name="Medium List 2 Accent 6" w:semiHidden="0" w:uiPriority="66" w:unhideWhenUsed="0"/>
-    <w:lsdException w:name="Medium Grid 1 Accent 6" w:semiHidden="0" w:uiPriority="67" w:unhideWhenUsed="0"/>
-    <w:lsdException w:name="Medium Grid 2 Accent 6" w:semiHidden="0" w:uiPriority="68" w:unhideWhenUsed="0"/>
-    <w:lsdException w:name="Medium Grid 3 Accent 6" w:semiHidden="0" w:uiPriority="69" w:unhideWhenUsed="0"/>
-    <w:lsdException w:name="Dark List Accent 6" w:semiHidden="0" w:uiPriority="70" w:unhideWhenUsed="0"/>
-    <w:lsdException w:name="Colorful Shading Accent 6" w:semiHidden="0" w:uiPriority="71" w:unhideWhenUsed="0"/>
-    <w:lsdException w:name="Colorful List Accent 6" w:semiHidden="0" w:uiPriority="72" w:unhideWhenUsed="0"/>
-    <w:lsdException w:name="Colorful Grid Accent 6" w:semiHidden="0" w:uiPriority="73" w:unhideWhenUsed="0"/>
-    <w:lsdException w:name="Subtle Emphasis" w:semiHidden="0" w:uiPriority="19" w:unhideWhenUsed="0" w:qFormat="1"/>
-    <w:lsdException w:name="Intense Emphasis" w:semiHidden="0" w:uiPriority="21" w:unhideWhenUsed="0" w:qFormat="1"/>
-    <w:lsdException w:name="Subtle Reference" w:semiHidden="0" w:uiPriority="31" w:unhideWhenUsed="0" w:qFormat="1"/>
-    <w:lsdException w:name="Intense Reference" w:semiHidden="0" w:uiPriority="32" w:unhideWhenUsed="0" w:qFormat="1"/>
-    <w:lsdException w:name="Book Title" w:semiHidden="0" w:uiPriority="33" w:unhideWhenUsed="0" w:qFormat="1"/>
-    <w:lsdException w:name="Bibliography" w:uiPriority="37"/>
-    <w:lsdException w:name="TOC Heading" w:uiPriority="39" w:qFormat="1"/>
-  </w:latentStyles>
-  <w:style w:type="paragraph" w:default="1" w:styleId="Normal">
-    <w:name w:val="Normal"/>
-    <w:qFormat/>
-  </w:style>
-  <w:style w:type="character" w:default="1" w:styleId="Fuentedeprrafopredeter">
-    <w:name w:val="Default Paragraph Font"/>
-    <w:uiPriority w:val="1"/>
-    <w:semiHidden/>
-    <w:unhideWhenUsed/>
-  </w:style>
-  <w:style w:type="table" w:default="1" w:styleId="Tablanormal">
-    <w:name w:val="Normal Table"/>
-    <w:uiPriority w:val="99"/>
-    <w:semiHidden/>
-    <w:unhideWhenUsed/>
-    <w:tblPr>
-      <w:tblInd w:w="0" w:type="dxa"/>
-      <w:tblCellMar>
-        <w:top w:w="0" w:type="dxa"/>
-        <w:left w:w="108" w:type="dxa"/>
-        <w:bottom w:w="0" w:type="dxa"/>
-        <w:right w:w="108" w:type="dxa"/>
-      </w:tblCellMar>
-    </w:tblPr>
-  </w:style>
-  <w:style w:type="numbering" w:default="1" w:styleId="Sinlista">
-    <w:name w:val="No List"/>
-    <w:uiPriority w:val="99"/>
-    <w:semiHidden/>
-    <w:unhideWhenUsed/>
-  </w:style>
-  <w:style w:type="paragraph" w:customStyle="1" w:styleId="66E1497052E842EEB8D94345686910A2">
-    <w:name w:val="66E1497052E842EEB8D94345686910A2"/>
-    <w:rsid w:val="00B9111D"/>
-  </w:style>
-  <w:style w:type="paragraph" w:customStyle="1" w:styleId="2124CFCC4686427E9B2DC8C334B59C3C">
-    <w:name w:val="2124CFCC4686427E9B2DC8C334B59C3C"/>
-    <w:rsid w:val="00B9111D"/>
-  </w:style>
-  <w:style w:type="paragraph" w:customStyle="1" w:styleId="C5C9D404DA724AD6AA5A7C33D64E5982">
-    <w:name w:val="C5C9D404DA724AD6AA5A7C33D64E5982"/>
-    <w:rsid w:val="00B9111D"/>
-  </w:style>
-  <w:style w:type="paragraph" w:customStyle="1" w:styleId="9ADD3DEC494343519796A4C9A481CF67">
-    <w:name w:val="9ADD3DEC494343519796A4C9A481CF67"/>
-    <w:rsid w:val="00B9111D"/>
-  </w:style>
-  <w:style w:type="paragraph" w:customStyle="1" w:styleId="A0D70502F2D54E14A9F1449ED2793135">
-    <w:name w:val="A0D70502F2D54E14A9F1449ED2793135"/>
-    <w:rsid w:val="00B9111D"/>
-  </w:style>
-  <w:style w:type="paragraph" w:customStyle="1" w:styleId="7D54F44B6DA74763B77D737AEF97CAAC">
-    <w:name w:val="7D54F44B6DA74763B77D737AEF97CAAC"/>
-    <w:rsid w:val="00B9111D"/>
-  </w:style>
-  <w:style w:type="paragraph" w:customStyle="1" w:styleId="85B5090A7AD34A1292EE79D7B2926C9A">
-    <w:name w:val="85B5090A7AD34A1292EE79D7B2926C9A"/>
-    <w:rsid w:val="00B9111D"/>
-  </w:style>
-  <w:style w:type="paragraph" w:customStyle="1" w:styleId="485BC6AB51E040B0982DD46D30FA8452">
-    <w:name w:val="485BC6AB51E040B0982DD46D30FA8452"/>
-    <w:rsid w:val="00B9111D"/>
-  </w:style>
-  <w:style w:type="paragraph" w:customStyle="1" w:styleId="C45035CEFD2F44DD9217929CF431F0BD">
-    <w:name w:val="C45035CEFD2F44DD9217929CF431F0BD"/>
-    <w:rsid w:val="00B9111D"/>
-  </w:style>
-  <w:style w:type="paragraph" w:customStyle="1" w:styleId="AAB84884607F4972A082318E8B2C09F7">
-    <w:name w:val="AAB84884607F4972A082318E8B2C09F7"/>
-    <w:rsid w:val="00B9111D"/>
-  </w:style>
-  <w:style w:type="paragraph" w:customStyle="1" w:styleId="3E725BCF56B64B6EBD55D378BA1C4158">
-    <w:name w:val="3E725BCF56B64B6EBD55D378BA1C4158"/>
-    <w:rsid w:val="00B9111D"/>
-  </w:style>
-  <w:style w:type="paragraph" w:customStyle="1" w:styleId="548D1042715540F9AA88D821AA0231BB">
-    <w:name w:val="548D1042715540F9AA88D821AA0231BB"/>
-    <w:rsid w:val="00B9111D"/>
-  </w:style>
-  <w:style w:type="paragraph" w:customStyle="1" w:styleId="2F8A2C4684E5485B8873C580B9E9BCE8">
-    <w:name w:val="2F8A2C4684E5485B8873C580B9E9BCE8"/>
-    <w:rsid w:val="00B9111D"/>
-  </w:style>
-  <w:style w:type="paragraph" w:customStyle="1" w:styleId="246705BE880D43D6B3CC230485433A64">
-    <w:name w:val="246705BE880D43D6B3CC230485433A64"/>
-    <w:rsid w:val="00B9111D"/>
-  </w:style>
-  <w:style w:type="paragraph" w:customStyle="1" w:styleId="E6B56DDF2DB4409794E492B553F2D347">
-    <w:name w:val="E6B56DDF2DB4409794E492B553F2D347"/>
-    <w:rsid w:val="00B9111D"/>
-  </w:style>
-</w:styles>
-</file>
-
-<file path=word/glossary/stylesWithEffects.xml><?xml version="1.0" encoding="utf-8"?>
-<w:styles xmlns:wpc="http://schemas.microsoft.com/office/word/2010/wordprocessingCanvas" xmlns:mc="http://schemas.openxmlformats.org/markup-compatibility/2006" xmlns:o="urn:schemas-microsoft-com:office:office" xmlns:r="http://schemas.openxmlformats.org/officeDocument/2006/relationships" xmlns:m="http://schemas.openxmlformats.org/officeDocument/2006/math" xmlns:v="urn:schemas-microsoft-com:vml" xmlns:wp14="http://schemas.microsoft.com/office/word/2010/wordprocessingDrawing" xmlns:wp="http://schemas.openxmlformats.org/drawingml/2006/wordprocessingDrawing" xmlns:w10="urn:schemas-microsoft-com:office:word" xmlns:w="http://schemas.openxmlformats.org/wordprocessingml/2006/main" xmlns:w14="http://schemas.microsoft.com/office/word/2010/wordml" xmlns:wpg="http://schemas.microsoft.com/office/word/2010/wordprocessingGroup" xmlns:wpi="http://schemas.microsoft.com/office/word/2010/wordprocessingInk" xmlns:wne="http://schemas.microsoft.com/office/word/2006/wordml" xmlns:wps="http://schemas.microsoft.com/office/word/2010/wordprocessingShape" mc:Ignorable="w14 wp14">
-  <w:docDefaults>
-    <w:rPrDefault>
-      <w:rPr>
-        <w:rFonts w:asciiTheme="minorHAnsi" w:eastAsiaTheme="minorEastAsia" w:hAnsiTheme="minorHAnsi" w:cstheme="minorBidi"/>
-        <w:sz w:val="22"/>
-        <w:szCs w:val="22"/>
-        <w:lang w:val="es-ES" w:eastAsia="es-ES" w:bidi="ar-SA"/>
-      </w:rPr>
-    </w:rPrDefault>
-    <w:pPrDefault>
-      <w:pPr>
-        <w:spacing w:after="200" w:line="276" w:lineRule="auto"/>
-      </w:pPr>
-    </w:pPrDefault>
-  </w:docDefaults>
-  <w:latentStyles w:defLockedState="0" w:defUIPriority="99" w:defSemiHidden="1" w:defUnhideWhenUsed="1" w:defQFormat="0" w:count="267">
-    <w:lsdException w:name="Normal" w:semiHidden="0" w:uiPriority="0" w:unhideWhenUsed="0" w:qFormat="1"/>
-    <w:lsdException w:name="heading 1" w:semiHidden="0" w:uiPriority="9" w:unhideWhenUsed="0" w:qFormat="1"/>
-    <w:lsdException w:name="heading 2" w:uiPriority="9" w:qFormat="1"/>
-    <w:lsdException w:name="heading 3" w:uiPriority="9" w:qFormat="1"/>
-    <w:lsdException w:name="heading 4" w:uiPriority="9" w:qFormat="1"/>
-    <w:lsdException w:name="heading 5" w:uiPriority="9" w:qFormat="1"/>
-    <w:lsdException w:name="heading 6" w:uiPriority="9" w:qFormat="1"/>
-    <w:lsdException w:name="heading 7" w:uiPriority="9" w:qFormat="1"/>
-    <w:lsdException w:name="heading 8" w:uiPriority="9" w:qFormat="1"/>
-    <w:lsdException w:name="heading 9" w:uiPriority="9" w:qFormat="1"/>
-    <w:lsdException w:name="toc 1" w:uiPriority="39"/>
-    <w:lsdException w:name="toc 2" w:uiPriority="39"/>
-    <w:lsdException w:name="toc 3" w:uiPriority="39"/>
-    <w:lsdException w:name="toc 4" w:uiPriority="39"/>
-    <w:lsdException w:name="toc 5" w:uiPriority="39"/>
-    <w:lsdException w:name="toc 6" w:uiPriority="39"/>
-    <w:lsdException w:name="toc 7" w:uiPriority="39"/>
-    <w:lsdException w:name="toc 8" w:uiPriority="39"/>
-    <w:lsdException w:name="toc 9" w:uiPriority="39"/>
-    <w:lsdException w:name="caption" w:uiPriority="35" w:qFormat="1"/>
-    <w:lsdException w:name="Title" w:semiHidden="0" w:uiPriority="10" w:unhideWhenUsed="0" w:qFormat="1"/>
-    <w:lsdException w:name="Default Paragraph Font" w:uiPriority="1"/>
-    <w:lsdException w:name="Subtitle" w:semiHidden="0" w:uiPriority="11" w:unhideWhenUsed="0" w:qFormat="1"/>
-    <w:lsdException w:name="Strong" w:semiHidden="0" w:uiPriority="22" w:unhideWhenUsed="0" w:qFormat="1"/>
-    <w:lsdException w:name="Emphasis" w:semiHidden="0" w:uiPriority="20" w:unhideWhenUsed="0" w:qFormat="1"/>
-    <w:lsdException w:name="Table Grid" w:semiHidden="0" w:uiPriority="59" w:unhideWhenUsed="0"/>
-    <w:lsdException w:name="Placeholder Text" w:unhideWhenUsed="0"/>
-    <w:lsdException w:name="No Spacing" w:semiHidden="0" w:uiPriority="1" w:unhideWhenUsed="0" w:qFormat="1"/>
-    <w:lsdException w:name="Light Shading" w:semiHidden="0" w:uiPriority="60" w:unhideWhenUsed="0"/>
-    <w:lsdException w:name="Light List" w:semiHidden="0" w:uiPriority="61" w:unhideWhenUsed="0"/>
-    <w:lsdException w:name="Light Grid" w:semiHidden="0" w:uiPriority="62" w:unhideWhenUsed="0"/>
-    <w:lsdException w:name="Medium Shading 1" w:semiHidden="0" w:uiPriority="63" w:unhideWhenUsed="0"/>
-    <w:lsdException w:name="Medium Shading 2" w:semiHidden="0" w:uiPriority="64" w:unhideWhenUsed="0"/>
-    <w:lsdException w:name="Medium List 1" w:semiHidden="0" w:uiPriority="65" w:unhideWhenUsed="0"/>
-    <w:lsdException w:name="Medium List 2" w:semiHidden="0" w:uiPriority="66" w:unhideWhenUsed="0"/>
-    <w:lsdException w:name="Medium Grid 1" w:semiHidden="0" w:uiPriority="67" w:unhideWhenUsed="0"/>
-    <w:lsdException w:name="Medium Grid 2" w:semiHidden="0" w:uiPriority="68" w:unhideWhenUsed="0"/>
-    <w:lsdException w:name="Medium Grid 3" w:semiHidden="0" w:uiPriority="69" w:unhideWhenUsed="0"/>
-    <w:lsdException w:name="Dark List" w:semiHidden="0" w:uiPriority="70" w:unhideWhenUsed="0"/>
-    <w:lsdException w:name="Colorful Shading" w:semiHidden="0" w:uiPriority="71" w:unhideWhenUsed="0"/>
-    <w:lsdException w:name="Colorful List" w:semiHidden="0" w:uiPriority="72" w:unhideWhenUsed="0"/>
-    <w:lsdException w:name="Colorful Grid" w:semiHidden="0" w:uiPriority="73" w:unhideWhenUsed="0"/>
-    <w:lsdException w:name="Light Shading Accent 1" w:semiHidden="0" w:uiPriority="60" w:unhideWhenUsed="0"/>
-    <w:lsdException w:name="Light List Accent 1" w:semiHidden="0" w:uiPriority="61" w:unhideWhenUsed="0"/>
-    <w:lsdException w:name="Light Grid Accent 1" w:semiHidden="0" w:uiPriority="62" w:unhideWhenUsed="0"/>
-    <w:lsdException w:name="Medium Shading 1 Accent 1" w:semiHidden="0" w:uiPriority="63" w:unhideWhenUsed="0"/>
-    <w:lsdException w:name="Medium Shading 2 Accent 1" w:semiHidden="0" w:uiPriority="64" w:unhideWhenUsed="0"/>
-    <w:lsdException w:name="Medium List 1 Accent 1" w:semiHidden="0" w:uiPriority="65" w:unhideWhenUsed="0"/>
-    <w:lsdException w:name="Revision" w:unhideWhenUsed="0"/>
-    <w:lsdException w:name="List Paragraph" w:semiHidden="0" w:uiPriority="34" w:unhideWhenUsed="0" w:qFormat="1"/>
-    <w:lsdException w:name="Quote" w:semiHidden="0" w:uiPriority="29" w:unhideWhenUsed="0" w:qFormat="1"/>
-    <w:lsdException w:name="Intense Quote" w:semiHidden="0" w:uiPriority="30" w:unhideWhenUsed="0" w:qFormat="1"/>
-    <w:lsdException w:name="Medium List 2 Accent 1" w:semiHidden="0" w:uiPriority="66" w:unhideWhenUsed="0"/>
-    <w:lsdException w:name="Medium Grid 1 Accent 1" w:semiHidden="0" w:uiPriority="67" w:unhideWhenUsed="0"/>
-    <w:lsdException w:name="Medium Grid 2 Accent 1" w:semiHidden="0" w:uiPriority="68" w:unhideWhenUsed="0"/>
-    <w:lsdException w:name="Medium Grid 3 Accent 1" w:semiHidden="0" w:uiPriority="69" w:unhideWhenUsed="0"/>
-    <w:lsdException w:name="Dark List Accent 1" w:semiHidden="0" w:uiPriority="70" w:unhideWhenUsed="0"/>
-    <w:lsdException w:name="Colorful Shading Accent 1" w:semiHidden="0" w:uiPriority="71" w:unhideWhenUsed="0"/>
-    <w:lsdException w:name="Colorful List Accent 1" w:semiHidden="0" w:uiPriority="72" w:unhideWhenUsed="0"/>
-    <w:lsdException w:name="Colorful Grid Accent 1" w:semiHidden="0" w:uiPriority="73" w:unhideWhenUsed="0"/>
-    <w:lsdException w:name="Light Shading Accent 2" w:semiHidden="0" w:uiPriority="60" w:unhideWhenUsed="0"/>
-    <w:lsdException w:name="Light List Accent 2" w:semiHidden="0" w:uiPriority="61" w:unhideWhenUsed="0"/>
-    <w:lsdException w:name="Light Grid Accent 2" w:semiHidden="0" w:uiPriority="62" w:unhideWhenUsed="0"/>
-    <w:lsdException w:name="Medium Shading 1 Accent 2" w:semiHidden="0" w:uiPriority="63" w:unhideWhenUsed="0"/>
-    <w:lsdException w:name="Medium Shading 2 Accent 2" w:semiHidden="0" w:uiPriority="64" w:unhideWhenUsed="0"/>
-    <w:lsdException w:name="Medium List 1 Accent 2" w:semiHidden="0" w:uiPriority="65" w:unhideWhenUsed="0"/>
-    <w:lsdException w:name="Medium List 2 Accent 2" w:semiHidden="0" w:uiPriority="66" w:unhideWhenUsed="0"/>
-    <w:lsdException w:name="Medium Grid 1 Accent 2" w:semiHidden="0" w:uiPriority="67" w:unhideWhenUsed="0"/>
-    <w:lsdException w:name="Medium Grid 2 Accent 2" w:semiHidden="0" w:uiPriority="68" w:unhideWhenUsed="0"/>
-    <w:lsdException w:name="Medium Grid 3 Accent 2" w:semiHidden="0" w:uiPriority="69" w:unhideWhenUsed="0"/>
-    <w:lsdException w:name="Dark List Accent 2" w:semiHidden="0" w:uiPriority="70" w:unhideWhenUsed="0"/>
-    <w:lsdException w:name="Colorful Shading Accent 2" w:semiHidden="0" w:uiPriority="71" w:unhideWhenUsed="0"/>
-    <w:lsdException w:name="Colorful List Accent 2" w:semiHidden="0" w:uiPriority="72" w:unhideWhenUsed="0"/>
-    <w:lsdException w:name="Colorful Grid Accent 2" w:semiHidden="0" w:uiPriority="73" w:unhideWhenUsed="0"/>
-    <w:lsdException w:name="Light Shading Accent 3" w:semiHidden="0" w:uiPriority="60" w:unhideWhenUsed="0"/>
-    <w:lsdException w:name="Light List Accent 3" w:semiHidden="0" w:uiPriority="61" w:unhideWhenUsed="0"/>
-    <w:lsdException w:name="Light Grid Accent 3" w:semiHidden="0" w:uiPriority="62" w:unhideWhenUsed="0"/>
-    <w:lsdException w:name="Medium Shading 1 Accent 3" w:semiHidden="0" w:uiPriority="63" w:unhideWhenUsed="0"/>
-    <w:lsdException w:name="Medium Shading 2 Accent 3" w:semiHidden="0" w:uiPriority="64" w:unhideWhenUsed="0"/>
-    <w:lsdException w:name="Medium List 1 Accent 3" w:semiHidden="0" w:uiPriority="65" w:unhideWhenUsed="0"/>
-    <w:lsdException w:name="Medium List 2 Accent 3" w:semiHidden="0" w:uiPriority="66" w:unhideWhenUsed="0"/>
-    <w:lsdException w:name="Medium Grid 1 Accent 3" w:semiHidden="0" w:uiPriority="67" w:unhideWhenUsed="0"/>
-    <w:lsdException w:name="Medium Grid 2 Accent 3" w:semiHidden="0" w:uiPriority="68" w:unhideWhenUsed="0"/>
-    <w:lsdException w:name="Medium Grid 3 Accent 3" w:semiHidden="0" w:uiPriority="69" w:unhideWhenUsed="0"/>
-    <w:lsdException w:name="Dark List Accent 3" w:semiHidden="0" w:uiPriority="70" w:unhideWhenUsed="0"/>
-    <w:lsdException w:name="Colorful Shading Accent 3" w:semiHidden="0" w:uiPriority="71" w:unhideWhenUsed="0"/>
-    <w:lsdException w:name="Colorful List Accent 3" w:semiHidden="0" w:uiPriority="72" w:unhideWhenUsed="0"/>
-    <w:lsdException w:name="Colorful Grid Accent 3" w:semiHidden="0" w:uiPriority="73" w:unhideWhenUsed="0"/>
-    <w:lsdException w:name="Light Shading Accent 4" w:semiHidden="0" w:uiPriority="60" w:unhideWhenUsed="0"/>
-    <w:lsdException w:name="Light List Accent 4" w:semiHidden="0" w:uiPriority="61" w:unhideWhenUsed="0"/>
-    <w:lsdException w:name="Light Grid Accent 4" w:semiHidden="0" w:uiPriority="62" w:unhideWhenUsed="0"/>
-    <w:lsdException w:name="Medium Shading 1 Accent 4" w:semiHidden="0" w:uiPriority="63" w:unhideWhenUsed="0"/>
-    <w:lsdException w:name="Medium Shading 2 Accent 4" w:semiHidden="0" w:uiPriority="64" w:unhideWhenUsed="0"/>
-    <w:lsdException w:name="Medium List 1 Accent 4" w:semiHidden="0" w:uiPriority="65" w:unhideWhenUsed="0"/>
-    <w:lsdException w:name="Medium List 2 Accent 4" w:semiHidden="0" w:uiPriority="66" w:unhideWhenUsed="0"/>
-    <w:lsdException w:name="Medium Grid 1 Accent 4" w:semiHidden="0" w:uiPriority="67" w:unhideWhenUsed="0"/>
-    <w:lsdException w:name="Medium Grid 2 Accent 4" w:semiHidden="0" w:uiPriority="68" w:unhideWhenUsed="0"/>
-    <w:lsdException w:name="Medium Grid 3 Accent 4" w:semiHidden="0" w:uiPriority="69" w:unhideWhenUsed="0"/>
-    <w:lsdException w:name="Dark List Accent 4" w:semiHidden="0" w:uiPriority="70" w:unhideWhenUsed="0"/>
-    <w:lsdException w:name="Colorful Shading Accent 4" w:semiHidden="0" w:uiPriority="71" w:unhideWhenUsed="0"/>
-    <w:lsdException w:name="Colorful List Accent 4" w:semiHidden="0" w:uiPriority="72" w:unhideWhenUsed="0"/>
-    <w:lsdException w:name="Colorful Grid Accent 4" w:semiHidden="0" w:uiPriority="73" w:unhideWhenUsed="0"/>
-    <w:lsdException w:name="Light Shading Accent 5" w:semiHidden="0" w:uiPriority="60" w:unhideWhenUsed="0"/>
-    <w:lsdException w:name="Light List Accent 5" w:semiHidden="0" w:uiPriority="61" w:unhideWhenUsed="0"/>
-    <w:lsdException w:name="Light Grid Accent 5" w:semiHidden="0" w:uiPriority="62" w:unhideWhenUsed="0"/>
-    <w:lsdException w:name="Medium Shading 1 Accent 5" w:semiHidden="0" w:uiPriority="63" w:unhideWhenUsed="0"/>
-    <w:lsdException w:name="Medium Shading 2 Accent 5" w:semiHidden="0" w:uiPriority="64" w:unhideWhenUsed="0"/>
-    <w:lsdException w:name="Medium List 1 Accent 5" w:semiHidden="0" w:uiPriority="65" w:unhideWhenUsed="0"/>
-    <w:lsdException w:name="Medium List 2 Accent 5" w:semiHidden="0" w:uiPriority="66" w:unhideWhenUsed="0"/>
-    <w:lsdException w:name="Medium Grid 1 Accent 5" w:semiHidden="0" w:uiPriority="67" w:unhideWhenUsed="0"/>
-    <w:lsdException w:name="Medium Grid 2 Accent 5" w:semiHidden="0" w:uiPriority="68" w:unhideWhenUsed="0"/>
-    <w:lsdException w:name="Medium Grid 3 Accent 5" w:semiHidden="0" w:uiPriority="69" w:unhideWhenUsed="0"/>
-    <w:lsdException w:name="Dark List Accent 5" w:semiHidden="0" w:uiPriority="70" w:unhideWhenUsed="0"/>
-    <w:lsdException w:name="Colorful Shading Accent 5" w:semiHidden="0" w:uiPriority="71" w:unhideWhenUsed="0"/>
-    <w:lsdException w:name="Colorful List Accent 5" w:semiHidden="0" w:uiPriority="72" w:unhideWhenUsed="0"/>
-    <w:lsdException w:name="Colorful Grid Accent 5" w:semiHidden="0" w:uiPriority="73" w:unhideWhenUsed="0"/>
-    <w:lsdException w:name="Light Shading Accent 6" w:semiHidden="0" w:uiPriority="60" w:unhideWhenUsed="0"/>
-    <w:lsdException w:name="Light List Accent 6" w:semiHidden="0" w:uiPriority="61" w:unhideWhenUsed="0"/>
-    <w:lsdException w:name="Light Grid Accent 6" w:semiHidden="0" w:uiPriority="62" w:unhideWhenUsed="0"/>
-    <w:lsdException w:name="Medium Shading 1 Accent 6" w:semiHidden="0" w:uiPriority="63" w:unhideWhenUsed="0"/>
-    <w:lsdException w:name="Medium Shading 2 Accent 6" w:semiHidden="0" w:uiPriority="64" w:unhideWhenUsed="0"/>
-    <w:lsdException w:name="Medium List 1 Accent 6" w:semiHidden="0" w:uiPriority="65" w:unhideWhenUsed="0"/>
-    <w:lsdException w:name="Medium List 2 Accent 6" w:semiHidden="0" w:uiPriority="66" w:unhideWhenUsed="0"/>
-    <w:lsdException w:name="Medium Grid 1 Accent 6" w:semiHidden="0" w:uiPriority="67" w:unhideWhenUsed="0"/>
-    <w:lsdException w:name="Medium Grid 2 Accent 6" w:semiHidden="0" w:uiPriority="68" w:unhideWhenUsed="0"/>
-    <w:lsdException w:name="Medium Grid 3 Accent 6" w:semiHidden="0" w:uiPriority="69" w:unhideWhenUsed="0"/>
-    <w:lsdException w:name="Dark List Accent 6" w:semiHidden="0" w:uiPriority="70" w:unhideWhenUsed="0"/>
-    <w:lsdException w:name="Colorful Shading Accent 6" w:semiHidden="0" w:uiPriority="71" w:unhideWhenUsed="0"/>
-    <w:lsdException w:name="Colorful List Accent 6" w:semiHidden="0" w:uiPriority="72" w:unhideWhenUsed="0"/>
-    <w:lsdException w:name="Colorful Grid Accent 6" w:semiHidden="0" w:uiPriority="73" w:unhideWhenUsed="0"/>
-    <w:lsdException w:name="Subtle Emphasis" w:semiHidden="0" w:uiPriority="19" w:unhideWhenUsed="0" w:qFormat="1"/>
-    <w:lsdException w:name="Intense Emphasis" w:semiHidden="0" w:uiPriority="21" w:unhideWhenUsed="0" w:qFormat="1"/>
-    <w:lsdException w:name="Subtle Reference" w:semiHidden="0" w:uiPriority="31" w:unhideWhenUsed="0" w:qFormat="1"/>
-    <w:lsdException w:name="Intense Reference" w:semiHidden="0" w:uiPriority="32" w:unhideWhenUsed="0" w:qFormat="1"/>
-    <w:lsdException w:name="Book Title" w:semiHidden="0" w:uiPriority="33" w:unhideWhenUsed="0" w:qFormat="1"/>
-    <w:lsdException w:name="Bibliography" w:uiPriority="37"/>
-    <w:lsdException w:name="TOC Heading" w:uiPriority="39" w:qFormat="1"/>
-  </w:latentStyles>
-  <w:style w:type="paragraph" w:default="1" w:styleId="Normal">
-    <w:name w:val="Normal"/>
-    <w:qFormat/>
-  </w:style>
-  <w:style w:type="character" w:default="1" w:styleId="Fuentedeprrafopredeter">
-    <w:name w:val="Default Paragraph Font"/>
-    <w:uiPriority w:val="1"/>
-    <w:semiHidden/>
-    <w:unhideWhenUsed/>
-  </w:style>
-  <w:style w:type="table" w:default="1" w:styleId="Tablanormal">
-    <w:name w:val="Normal Table"/>
-    <w:uiPriority w:val="99"/>
-    <w:semiHidden/>
-    <w:unhideWhenUsed/>
-    <w:tblPr>
-      <w:tblInd w:w="0" w:type="dxa"/>
-      <w:tblCellMar>
-        <w:top w:w="0" w:type="dxa"/>
-        <w:left w:w="108" w:type="dxa"/>
-        <w:bottom w:w="0" w:type="dxa"/>
-        <w:right w:w="108" w:type="dxa"/>
-      </w:tblCellMar>
-    </w:tblPr>
-  </w:style>
-  <w:style w:type="numbering" w:default="1" w:styleId="Sinlista">
-    <w:name w:val="No List"/>
-    <w:uiPriority w:val="99"/>
-    <w:semiHidden/>
-    <w:unhideWhenUsed/>
-  </w:style>
-  <w:style w:type="paragraph" w:customStyle="1" w:styleId="66E1497052E842EEB8D94345686910A2">
-    <w:name w:val="66E1497052E842EEB8D94345686910A2"/>
-    <w:rsid w:val="00B9111D"/>
-  </w:style>
-  <w:style w:type="paragraph" w:customStyle="1" w:styleId="2124CFCC4686427E9B2DC8C334B59C3C">
-    <w:name w:val="2124CFCC4686427E9B2DC8C334B59C3C"/>
-    <w:rsid w:val="00B9111D"/>
-  </w:style>
-  <w:style w:type="paragraph" w:customStyle="1" w:styleId="C5C9D404DA724AD6AA5A7C33D64E5982">
-    <w:name w:val="C5C9D404DA724AD6AA5A7C33D64E5982"/>
-    <w:rsid w:val="00B9111D"/>
-  </w:style>
-  <w:style w:type="paragraph" w:customStyle="1" w:styleId="9ADD3DEC494343519796A4C9A481CF67">
-    <w:name w:val="9ADD3DEC494343519796A4C9A481CF67"/>
-    <w:rsid w:val="00B9111D"/>
-  </w:style>
-  <w:style w:type="paragraph" w:customStyle="1" w:styleId="A0D70502F2D54E14A9F1449ED2793135">
-    <w:name w:val="A0D70502F2D54E14A9F1449ED2793135"/>
-    <w:rsid w:val="00B9111D"/>
-  </w:style>
-  <w:style w:type="paragraph" w:customStyle="1" w:styleId="7D54F44B6DA74763B77D737AEF97CAAC">
-    <w:name w:val="7D54F44B6DA74763B77D737AEF97CAAC"/>
-    <w:rsid w:val="00B9111D"/>
-  </w:style>
-  <w:style w:type="paragraph" w:customStyle="1" w:styleId="85B5090A7AD34A1292EE79D7B2926C9A">
-    <w:name w:val="85B5090A7AD34A1292EE79D7B2926C9A"/>
-    <w:rsid w:val="00B9111D"/>
-  </w:style>
-  <w:style w:type="paragraph" w:customStyle="1" w:styleId="485BC6AB51E040B0982DD46D30FA8452">
-    <w:name w:val="485BC6AB51E040B0982DD46D30FA8452"/>
-    <w:rsid w:val="00B9111D"/>
-  </w:style>
-  <w:style w:type="paragraph" w:customStyle="1" w:styleId="C45035CEFD2F44DD9217929CF431F0BD">
-    <w:name w:val="C45035CEFD2F44DD9217929CF431F0BD"/>
-    <w:rsid w:val="00B9111D"/>
-  </w:style>
-  <w:style w:type="paragraph" w:customStyle="1" w:styleId="AAB84884607F4972A082318E8B2C09F7">
-    <w:name w:val="AAB84884607F4972A082318E8B2C09F7"/>
-    <w:rsid w:val="00B9111D"/>
-  </w:style>
-  <w:style w:type="paragraph" w:customStyle="1" w:styleId="3E725BCF56B64B6EBD55D378BA1C4158">
-    <w:name w:val="3E725BCF56B64B6EBD55D378BA1C4158"/>
-    <w:rsid w:val="00B9111D"/>
-  </w:style>
-  <w:style w:type="paragraph" w:customStyle="1" w:styleId="548D1042715540F9AA88D821AA0231BB">
-    <w:name w:val="548D1042715540F9AA88D821AA0231BB"/>
-    <w:rsid w:val="00B9111D"/>
-  </w:style>
-  <w:style w:type="paragraph" w:customStyle="1" w:styleId="2F8A2C4684E5485B8873C580B9E9BCE8">
-    <w:name w:val="2F8A2C4684E5485B8873C580B9E9BCE8"/>
-    <w:rsid w:val="00B9111D"/>
-  </w:style>
-  <w:style w:type="paragraph" w:customStyle="1" w:styleId="246705BE880D43D6B3CC230485433A64">
-    <w:name w:val="246705BE880D43D6B3CC230485433A64"/>
-    <w:rsid w:val="00B9111D"/>
-  </w:style>
-  <w:style w:type="paragraph" w:customStyle="1" w:styleId="E6B56DDF2DB4409794E492B553F2D347">
-    <w:name w:val="E6B56DDF2DB4409794E492B553F2D347"/>
-    <w:rsid w:val="00B9111D"/>
-  </w:style>
-</w:styles>
-</file>
-
-<file path=word/glossary/webSettings.xml><?xml version="1.0" encoding="utf-8"?>
-<w:webSettings xmlns:mc="http://schemas.openxmlformats.org/markup-compatibility/2006" xmlns:r="http://schemas.openxmlformats.org/officeDocument/2006/relationships" xmlns:w="http://schemas.openxmlformats.org/wordprocessingml/2006/main" xmlns:w14="http://schemas.microsoft.com/office/word/2010/wordml" mc:Ignorable="w14">
-  <w:optimizeForBrowser/>
-  <w:allowPNG/>
-</w:webSettings>
 </file>
 
 <file path=word/theme/theme1.xml><?xml version="1.0" encoding="utf-8"?>
@@ -4739,7 +4046,7 @@
 </file>
 
 <file path=customXml/itemProps2.xml><?xml version="1.0" encoding="utf-8"?>
-<ds:datastoreItem xmlns:ds="http://schemas.openxmlformats.org/officeDocument/2006/customXml" ds:itemID="{B0FD11F1-0A22-4C1B-A15A-D7C9E6111BA7}">
+<ds:datastoreItem xmlns:ds="http://schemas.openxmlformats.org/officeDocument/2006/customXml" ds:itemID="{F1324B85-F041-40DA-85AA-666FBC147E79}">
   <ds:schemaRefs>
     <ds:schemaRef ds:uri="http://schemas.openxmlformats.org/officeDocument/2006/bibliography"/>
   </ds:schemaRefs>

</xml_diff>

<commit_message>
Actualizados docs con tareas rechazadas
</commit_message>
<xml_diff>
--- a/Hide your body!.docx
+++ b/Hide your body!.docx
@@ -987,26 +987,59 @@
           <w:ilvl w:val="2"/>
           <w:numId w:val="1"/>
         </w:numPr>
-      </w:pPr>
-      <w:r>
+        <w:rPr>
+          <w:strike/>
+        </w:rPr>
+      </w:pPr>
+      <w:r>
+        <w:rPr>
+          <w:strike/>
+        </w:rPr>
         <w:t>D</w:t>
       </w:r>
       <w:r>
+        <w:rPr>
+          <w:strike/>
+        </w:rPr>
         <w:t>espistar guardias</w:t>
       </w:r>
     </w:p>
     <w:p>
-      <w:r>
+      <w:pPr>
+        <w:rPr>
+          <w:strike/>
+        </w:rPr>
+      </w:pPr>
+      <w:r>
+        <w:rPr>
+          <w:strike/>
+        </w:rPr>
         <w:t>Se añadirá una mecánica jugable que permitirá lanzar uno o dos señuelos por nivel. Estos señuelos interrumpirán el camino de los guardias que estén dentro del radio de influencia del señuelo al colisionar.</w:t>
       </w:r>
     </w:p>
     <w:p>
-      <w:r>
+      <w:pPr>
+        <w:rPr>
+          <w:strike/>
+        </w:rPr>
+      </w:pPr>
+      <w:r>
+        <w:rPr>
+          <w:strike/>
+        </w:rPr>
         <w:t>Los guardias afectados se pararán en seco y girarán su haz de luz hacia la zona donde impactó el señuelo. Durante unos instantes vigilarán esa zona moviendo sensiblemente el haz de luz.</w:t>
       </w:r>
     </w:p>
     <w:p>
-      <w:r>
+      <w:pPr>
+        <w:rPr>
+          <w:strike/>
+        </w:rPr>
+      </w:pPr>
+      <w:r>
+        <w:rPr>
+          <w:strike/>
+        </w:rPr>
         <w:t>Transcurrido un tiempo, los guardias moverán el haz de luz a la posición que tenía antes del evento y continuarán el camino que estaban realizando como si nada hubiese pasado.</w:t>
       </w:r>
     </w:p>
@@ -1072,8 +1105,6 @@
       <w:r>
         <w:t>un guardia detecte que un objeto se mueve se activará la alarma como si hubiese detectado al jugador.</w:t>
       </w:r>
-      <w:bookmarkStart w:id="0" w:name="_GoBack"/>
-      <w:bookmarkEnd w:id="0"/>
     </w:p>
     <w:p>
       <w:pPr>
@@ -1082,18 +1113,28 @@
           <w:ilvl w:val="2"/>
           <w:numId w:val="1"/>
         </w:numPr>
-      </w:pPr>
-      <w:r>
+        <w:rPr>
+          <w:strike/>
+        </w:rPr>
+      </w:pPr>
+      <w:r>
+        <w:rPr>
+          <w:strike/>
+        </w:rPr>
         <w:t>Desactivacion laseres por proximidad de guardias</w:t>
       </w:r>
     </w:p>
     <w:p>
       <w:pPr>
         <w:rPr>
+          <w:strike/>
           <w:u w:val="single"/>
         </w:rPr>
       </w:pPr>
       <w:r>
+        <w:rPr>
+          <w:strike/>
+        </w:rPr>
         <w:t>Al acercarse un guardia a un laser este se desactivará durante unos segundos y el jugador podrá utilizar ese tiempo para pasar por delante sin ser detectado.</w:t>
       </w:r>
     </w:p>
@@ -1124,21 +1165,46 @@
           <w:ilvl w:val="2"/>
           <w:numId w:val="1"/>
         </w:numPr>
-      </w:pPr>
-      <w:r>
+        <w:rPr>
+          <w:strike/>
+        </w:rPr>
+      </w:pPr>
+      <w:r>
+        <w:rPr>
+          <w:strike/>
+        </w:rPr>
         <w:t>M</w:t>
       </w:r>
       <w:r>
+        <w:rPr>
+          <w:strike/>
+        </w:rPr>
         <w:t>ejoras en el apartado sonoro</w:t>
       </w:r>
     </w:p>
     <w:p>
-      <w:r>
+      <w:pPr>
+        <w:rPr>
+          <w:strike/>
+        </w:rPr>
+      </w:pPr>
+      <w:r>
+        <w:rPr>
+          <w:strike/>
+        </w:rPr>
         <w:t>Se modificarán los sonidos del juego dependiendo de la distancia que haya entre un guardia y el jugador, de forma que al acercarse la velocidad de la canción aumentará progresivamente. Ocurrirá lo mismo al acercarse a la zona de final de nivel.</w:t>
       </w:r>
     </w:p>
     <w:p>
-      <w:r>
+      <w:pPr>
+        <w:rPr>
+          <w:strike/>
+        </w:rPr>
+      </w:pPr>
+      <w:r>
+        <w:rPr>
+          <w:strike/>
+        </w:rPr>
         <w:t>Esto creará un efecto en el jugador que le pondrá en alerta ante estas dos situaciones.</w:t>
       </w:r>
     </w:p>
@@ -1172,7 +1238,12 @@
     </w:p>
     <w:p>
       <w:r>
-        <w:t>Siempre que una parte del código vaya a ser utilizada por otros miembros se deberá tener un especial cuidado en la elección de los nombres de clases, variables y métodos y del propio código que se utiliza, comentándolo si es necesario con los miembros implicados.</w:t>
+        <w:t>Siempre que una parte del código vaya a ser utilizada por otros miembros se deberá tener un especial cuidado en l</w:t>
+      </w:r>
+      <w:bookmarkStart w:id="0" w:name="_GoBack"/>
+      <w:bookmarkEnd w:id="0"/>
+      <w:r>
+        <w:t>a elección de los nombres de clases, variables y métodos y del propio código que se utiliza, comentándolo si es necesario con los miembros implicados.</w:t>
       </w:r>
     </w:p>
     <w:p>
@@ -1277,7 +1348,7 @@
         <w:rFonts w:asciiTheme="majorHAnsi" w:eastAsiaTheme="majorEastAsia" w:hAnsiTheme="majorHAnsi" w:cstheme="majorBidi"/>
         <w:noProof/>
       </w:rPr>
-      <w:t>6</w:t>
+      <w:t>7</w:t>
     </w:r>
     <w:r>
       <w:rPr>
@@ -4046,7 +4117,7 @@
 </file>
 
 <file path=customXml/itemProps2.xml><?xml version="1.0" encoding="utf-8"?>
-<ds:datastoreItem xmlns:ds="http://schemas.openxmlformats.org/officeDocument/2006/customXml" ds:itemID="{F1324B85-F041-40DA-85AA-666FBC147E79}">
+<ds:datastoreItem xmlns:ds="http://schemas.openxmlformats.org/officeDocument/2006/customXml" ds:itemID="{68CF8D1C-FD70-4A74-86DA-ABB31EFC7FE1}">
   <ds:schemaRefs>
     <ds:schemaRef ds:uri="http://schemas.openxmlformats.org/officeDocument/2006/bibliography"/>
   </ds:schemaRefs>

</xml_diff>